<commit_message>
Finalized everything. Merged all into one document
</commit_message>
<xml_diff>
--- a/Definition of Terms.docx
+++ b/Definition of Terms.docx
@@ -3,119 +3,518 @@
 <w:document xmlns:wpc="http://schemas.microsoft.com/office/word/2010/wordprocessingCanvas" xmlns:mc="http://schemas.openxmlformats.org/markup-compatibility/2006" xmlns:o="urn:schemas-microsoft-com:office:office" xmlns:r="http://schemas.openxmlformats.org/officeDocument/2006/relationships" xmlns:m="http://schemas.openxmlformats.org/officeDocument/2006/math" xmlns:v="urn:schemas-microsoft-com:vml" xmlns:wp14="http://schemas.microsoft.com/office/word/2010/wordprocessingDrawing" xmlns:wp="http://schemas.openxmlformats.org/drawingml/2006/wordprocessingDrawing" xmlns:w10="urn:schemas-microsoft-com:office:word" xmlns:w="http://schemas.openxmlformats.org/wordprocessingml/2006/main" xmlns:w14="http://schemas.microsoft.com/office/word/2010/wordml" xmlns:wpg="http://schemas.microsoft.com/office/word/2010/wordprocessingGroup" xmlns:wpi="http://schemas.microsoft.com/office/word/2010/wordprocessingInk" xmlns:wne="http://schemas.microsoft.com/office/word/2006/wordml" xmlns:wps="http://schemas.microsoft.com/office/word/2010/wordprocessingShape" mc:Ignorable="w14 wp14">
   <w:body>
     <w:p>
-      <w:r>
+      <w:pPr>
+        <w:spacing w:line="480" w:lineRule="auto"/>
+        <w:rPr>
+          <w:rFonts w:ascii="Times New Roman" w:hAnsi="Times New Roman" w:cs="Times New Roman"/>
+          <w:sz w:val="24"/>
+          <w:szCs w:val="24"/>
+        </w:rPr>
+      </w:pPr>
+      <w:r>
+        <w:rPr>
+          <w:rFonts w:ascii="Times New Roman" w:hAnsi="Times New Roman" w:cs="Times New Roman"/>
+          <w:sz w:val="24"/>
+          <w:szCs w:val="24"/>
+        </w:rPr>
         <w:t>Definition of Terms</w:t>
       </w:r>
     </w:p>
     <w:p>
-      <w:r>
+      <w:pPr>
+        <w:spacing w:line="480" w:lineRule="auto"/>
+        <w:rPr>
+          <w:rFonts w:ascii="Times New Roman" w:hAnsi="Times New Roman" w:cs="Times New Roman"/>
+          <w:sz w:val="24"/>
+          <w:szCs w:val="24"/>
+        </w:rPr>
+      </w:pPr>
+      <w:r>
+        <w:rPr>
+          <w:rFonts w:ascii="Times New Roman" w:hAnsi="Times New Roman" w:cs="Times New Roman"/>
+          <w:sz w:val="24"/>
+          <w:szCs w:val="24"/>
+        </w:rPr>
         <w:tab/>
       </w:r>
       <w:r>
+        <w:rPr>
+          <w:rFonts w:ascii="Times New Roman" w:hAnsi="Times New Roman" w:cs="Times New Roman"/>
+          <w:sz w:val="24"/>
+          <w:szCs w:val="24"/>
+        </w:rPr>
         <w:t>Throughout the study, there are terms that are technical and might need explanations</w:t>
       </w:r>
       <w:r>
+        <w:rPr>
+          <w:rFonts w:ascii="Times New Roman" w:hAnsi="Times New Roman" w:cs="Times New Roman"/>
+          <w:sz w:val="24"/>
+          <w:szCs w:val="24"/>
+        </w:rPr>
         <w:t>.</w:t>
       </w:r>
       <w:r>
+        <w:rPr>
+          <w:rFonts w:ascii="Times New Roman" w:hAnsi="Times New Roman" w:cs="Times New Roman"/>
+          <w:sz w:val="24"/>
+          <w:szCs w:val="24"/>
+        </w:rPr>
         <w:t xml:space="preserve"> For the purpose of this study, the following key terms are defined.</w:t>
       </w:r>
     </w:p>
     <w:p>
-      <w:r>
+      <w:pPr>
+        <w:spacing w:line="480" w:lineRule="auto"/>
+        <w:rPr>
+          <w:rFonts w:ascii="Times New Roman" w:hAnsi="Times New Roman" w:cs="Times New Roman"/>
+          <w:sz w:val="24"/>
+          <w:szCs w:val="24"/>
+        </w:rPr>
+      </w:pPr>
+      <w:r>
+        <w:rPr>
+          <w:rFonts w:ascii="Times New Roman" w:hAnsi="Times New Roman" w:cs="Times New Roman"/>
+          <w:sz w:val="24"/>
+          <w:szCs w:val="24"/>
+        </w:rPr>
         <w:tab/>
       </w:r>
       <w:proofErr w:type="gramStart"/>
       <w:r>
+        <w:rPr>
+          <w:rFonts w:ascii="Times New Roman" w:hAnsi="Times New Roman" w:cs="Times New Roman"/>
+          <w:sz w:val="24"/>
+          <w:szCs w:val="24"/>
+        </w:rPr>
         <w:t>Student.</w:t>
       </w:r>
       <w:proofErr w:type="gramEnd"/>
       <w:r>
+        <w:rPr>
+          <w:rFonts w:ascii="Times New Roman" w:hAnsi="Times New Roman" w:cs="Times New Roman"/>
+          <w:sz w:val="24"/>
+          <w:szCs w:val="24"/>
+        </w:rPr>
         <w:t xml:space="preserve"> This refers to a person who</w:t>
       </w:r>
       <w:r>
+        <w:rPr>
+          <w:rFonts w:ascii="Times New Roman" w:hAnsi="Times New Roman" w:cs="Times New Roman"/>
+          <w:sz w:val="24"/>
+          <w:szCs w:val="24"/>
+        </w:rPr>
         <w:t xml:space="preserve"> is currently enrolled</w:t>
       </w:r>
       <w:r>
+        <w:rPr>
+          <w:rFonts w:ascii="Times New Roman" w:hAnsi="Times New Roman" w:cs="Times New Roman"/>
+          <w:sz w:val="24"/>
+          <w:szCs w:val="24"/>
+        </w:rPr>
         <w:t xml:space="preserve"> in the University of St. La Salle – Integrated School.</w:t>
-      </w:r>
-    </w:p>
-    <w:p>
-      <w:r>
-        <w:tab/>
-      </w:r>
-      <w:proofErr w:type="gramStart"/>
-      <w:r>
-        <w:t>Parent.</w:t>
-      </w:r>
-      <w:proofErr w:type="gramEnd"/>
-      <w:r>
-        <w:t xml:space="preserve"> This refers to the legal guardian of a student studying in the University of St. La Salle – Integrated School.</w:t>
-      </w:r>
-    </w:p>
-    <w:p>
-      <w:r>
-        <w:tab/>
-      </w:r>
-      <w:proofErr w:type="gramStart"/>
-      <w:r>
-        <w:t>Vendor.</w:t>
-      </w:r>
-      <w:proofErr w:type="gramEnd"/>
-      <w:r>
-        <w:tab/>
-        <w:t>This refers to the store, the store owners and the employees affiliated to the cafeteria within the University of St. La Salle – Integrated School.</w:t>
-      </w:r>
-    </w:p>
-    <w:p>
-      <w:r>
-        <w:tab/>
-        <w:t>Radio-frequency Identification (RFID).</w:t>
       </w:r>
       <w:bookmarkStart w:id="0" w:name="_GoBack"/>
       <w:bookmarkEnd w:id="0"/>
     </w:p>
     <w:p>
-      <w:r>
+      <w:pPr>
+        <w:spacing w:line="480" w:lineRule="auto"/>
+        <w:rPr>
+          <w:rFonts w:ascii="Times New Roman" w:hAnsi="Times New Roman" w:cs="Times New Roman"/>
+          <w:sz w:val="24"/>
+          <w:szCs w:val="24"/>
+        </w:rPr>
+      </w:pPr>
+      <w:r>
+        <w:rPr>
+          <w:rFonts w:ascii="Times New Roman" w:hAnsi="Times New Roman" w:cs="Times New Roman"/>
+          <w:sz w:val="24"/>
+          <w:szCs w:val="24"/>
+        </w:rPr>
         <w:tab/>
-        <w:t>Cloud</w:t>
+      </w:r>
+      <w:proofErr w:type="gramStart"/>
+      <w:r>
+        <w:rPr>
+          <w:rFonts w:ascii="Times New Roman" w:hAnsi="Times New Roman" w:cs="Times New Roman"/>
+          <w:sz w:val="24"/>
+          <w:szCs w:val="24"/>
+        </w:rPr>
+        <w:t>Parent.</w:t>
+      </w:r>
+      <w:proofErr w:type="gramEnd"/>
+      <w:r>
+        <w:rPr>
+          <w:rFonts w:ascii="Times New Roman" w:hAnsi="Times New Roman" w:cs="Times New Roman"/>
+          <w:sz w:val="24"/>
+          <w:szCs w:val="24"/>
+        </w:rPr>
+        <w:t xml:space="preserve"> This refers to the legal guardian of a student studying in the University of St. La Salle – Integrated School.</w:t>
       </w:r>
     </w:p>
     <w:p>
-      <w:r>
+      <w:pPr>
+        <w:spacing w:line="480" w:lineRule="auto"/>
+        <w:rPr>
+          <w:rFonts w:ascii="Times New Roman" w:hAnsi="Times New Roman" w:cs="Times New Roman"/>
+          <w:sz w:val="24"/>
+          <w:szCs w:val="24"/>
+        </w:rPr>
+      </w:pPr>
+      <w:r>
+        <w:rPr>
+          <w:rFonts w:ascii="Times New Roman" w:hAnsi="Times New Roman" w:cs="Times New Roman"/>
+          <w:sz w:val="24"/>
+          <w:szCs w:val="24"/>
+        </w:rPr>
         <w:tab/>
       </w:r>
       <w:proofErr w:type="gramStart"/>
       <w:r>
-        <w:t>App.</w:t>
+        <w:rPr>
+          <w:rFonts w:ascii="Times New Roman" w:hAnsi="Times New Roman" w:cs="Times New Roman"/>
+          <w:sz w:val="24"/>
+          <w:szCs w:val="24"/>
+        </w:rPr>
+        <w:t>Vendor.</w:t>
       </w:r>
       <w:proofErr w:type="gramEnd"/>
+      <w:r>
+        <w:rPr>
+          <w:rFonts w:ascii="Times New Roman" w:hAnsi="Times New Roman" w:cs="Times New Roman"/>
+          <w:sz w:val="24"/>
+          <w:szCs w:val="24"/>
+        </w:rPr>
+        <w:tab/>
+        <w:t>This refers to the store, the store owners and the employees affiliated to the cafeteria within the University of St. La Salle – Integrated School.</w:t>
+      </w:r>
     </w:p>
     <w:p>
-      <w:r>
+      <w:pPr>
+        <w:shd w:val="clear" w:color="auto" w:fill="FCFCFC"/>
+        <w:spacing w:after="100" w:afterAutospacing="1" w:line="480" w:lineRule="auto"/>
+        <w:textAlignment w:val="center"/>
+        <w:rPr>
+          <w:rFonts w:ascii="Times New Roman" w:eastAsia="Times New Roman" w:hAnsi="Times New Roman" w:cs="Times New Roman"/>
+          <w:color w:val="333333"/>
+          <w:sz w:val="24"/>
+          <w:szCs w:val="24"/>
+          <w:lang w:eastAsia="en-PH"/>
+        </w:rPr>
+      </w:pPr>
+      <w:r>
+        <w:rPr>
+          <w:rFonts w:ascii="Times New Roman" w:hAnsi="Times New Roman" w:cs="Times New Roman"/>
+          <w:sz w:val="24"/>
+          <w:szCs w:val="24"/>
+        </w:rPr>
         <w:tab/>
-        <w:t>Barcode</w:t>
+        <w:t>Radio-frequency Identification (RFID).</w:t>
+      </w:r>
+      <w:r>
+        <w:rPr>
+          <w:rFonts w:ascii="Times New Roman" w:hAnsi="Times New Roman" w:cs="Times New Roman"/>
+          <w:sz w:val="24"/>
+          <w:szCs w:val="24"/>
+        </w:rPr>
+        <w:t xml:space="preserve"> According to </w:t>
+      </w:r>
+      <w:r>
+        <w:rPr>
+          <w:rFonts w:ascii="Times New Roman" w:eastAsia="Times New Roman" w:hAnsi="Times New Roman" w:cs="Times New Roman"/>
+          <w:color w:val="333333"/>
+          <w:sz w:val="24"/>
+          <w:szCs w:val="24"/>
+          <w:lang w:eastAsia="en-PH"/>
+        </w:rPr>
+        <w:t xml:space="preserve">George Roussos, it </w:t>
+      </w:r>
+      <w:r>
+        <w:rPr>
+          <w:rFonts w:ascii="Times New Roman" w:hAnsi="Times New Roman" w:cs="Times New Roman"/>
+          <w:sz w:val="24"/>
+          <w:szCs w:val="24"/>
+        </w:rPr>
+        <w:t>is an umbrella term that refers to several information and communication technologies that share the capability to automatically identify objects, locations, and individuals to computing systems without any need for manual intervention.</w:t>
       </w:r>
     </w:p>
     <w:p>
-      <w:r>
+      <w:pPr>
+        <w:tabs>
+          <w:tab w:val="left" w:pos="720"/>
+          <w:tab w:val="left" w:pos="1704"/>
+        </w:tabs>
+        <w:spacing w:line="480" w:lineRule="auto"/>
+        <w:rPr>
+          <w:rFonts w:ascii="Times New Roman" w:hAnsi="Times New Roman" w:cs="Times New Roman"/>
+          <w:sz w:val="24"/>
+          <w:szCs w:val="24"/>
+        </w:rPr>
+      </w:pPr>
+      <w:r>
+        <w:rPr>
+          <w:rFonts w:ascii="Times New Roman" w:hAnsi="Times New Roman" w:cs="Times New Roman"/>
+          <w:sz w:val="24"/>
+          <w:szCs w:val="24"/>
+        </w:rPr>
         <w:tab/>
       </w:r>
-      <w:r>
-        <w:t xml:space="preserve"> </w:t>
-      </w:r>
-      <w:r>
+      <w:proofErr w:type="gramStart"/>
+      <w:r>
+        <w:rPr>
+          <w:rFonts w:ascii="Times New Roman" w:hAnsi="Times New Roman" w:cs="Times New Roman"/>
+          <w:sz w:val="24"/>
+          <w:szCs w:val="24"/>
+        </w:rPr>
+        <w:t>Cloud</w:t>
+      </w:r>
+      <w:r>
+        <w:rPr>
+          <w:rFonts w:ascii="Times New Roman" w:hAnsi="Times New Roman" w:cs="Times New Roman"/>
+          <w:sz w:val="24"/>
+          <w:szCs w:val="24"/>
+        </w:rPr>
+        <w:t>.</w:t>
+      </w:r>
+      <w:proofErr w:type="gramEnd"/>
+      <w:r>
+        <w:rPr>
+          <w:rFonts w:ascii="Times New Roman" w:hAnsi="Times New Roman" w:cs="Times New Roman"/>
+          <w:sz w:val="24"/>
+          <w:szCs w:val="24"/>
+        </w:rPr>
+        <w:t xml:space="preserve"> It is </w:t>
+      </w:r>
+      <w:r>
+        <w:rPr>
+          <w:rFonts w:ascii="Times New Roman" w:hAnsi="Times New Roman" w:cs="Times New Roman"/>
+          <w:color w:val="222222"/>
+          <w:sz w:val="24"/>
+          <w:szCs w:val="24"/>
+          <w:shd w:val="clear" w:color="auto" w:fill="FFFFFF"/>
+        </w:rPr>
+        <w:t>a network of remote servers hosted on the Internet and used to store, manage, and process data in place of local servers or personal computers</w:t>
+      </w:r>
+      <w:r>
+        <w:rPr>
+          <w:rFonts w:ascii="Times New Roman" w:hAnsi="Times New Roman" w:cs="Times New Roman"/>
+          <w:color w:val="222222"/>
+          <w:sz w:val="24"/>
+          <w:szCs w:val="24"/>
+          <w:shd w:val="clear" w:color="auto" w:fill="FFFFFF"/>
+        </w:rPr>
+        <w:t>.</w:t>
+      </w:r>
+    </w:p>
+    <w:p>
+      <w:pPr>
+        <w:spacing w:line="480" w:lineRule="auto"/>
+        <w:rPr>
+          <w:rFonts w:ascii="Times New Roman" w:hAnsi="Times New Roman" w:cs="Times New Roman"/>
+          <w:sz w:val="24"/>
+          <w:szCs w:val="24"/>
+        </w:rPr>
+      </w:pPr>
+      <w:r>
+        <w:rPr>
+          <w:rFonts w:ascii="Times New Roman" w:hAnsi="Times New Roman" w:cs="Times New Roman"/>
+          <w:sz w:val="24"/>
+          <w:szCs w:val="24"/>
+        </w:rPr>
         <w:tab/>
+      </w:r>
+      <w:proofErr w:type="gramStart"/>
+      <w:r>
+        <w:rPr>
+          <w:rFonts w:ascii="Times New Roman" w:hAnsi="Times New Roman" w:cs="Times New Roman"/>
+          <w:sz w:val="24"/>
+          <w:szCs w:val="24"/>
+        </w:rPr>
+        <w:t>App.</w:t>
+      </w:r>
+      <w:proofErr w:type="gramEnd"/>
+      <w:r>
+        <w:rPr>
+          <w:rFonts w:ascii="Times New Roman" w:hAnsi="Times New Roman" w:cs="Times New Roman"/>
+          <w:sz w:val="24"/>
+          <w:szCs w:val="24"/>
+        </w:rPr>
+        <w:t xml:space="preserve"> It is a software application downloaded on a device for personal use by a user</w:t>
+      </w:r>
+      <w:r>
+        <w:rPr>
+          <w:rFonts w:ascii="Times New Roman" w:hAnsi="Times New Roman" w:cs="Times New Roman"/>
+          <w:sz w:val="24"/>
+          <w:szCs w:val="24"/>
+        </w:rPr>
+        <w:t>.</w:t>
       </w:r>
     </w:p>
     <w:sectPr>
       <w:pgSz w:w="12240" w:h="15840"/>
-      <w:pgMar w:top="1440" w:right="1440" w:bottom="1440" w:left="1440" w:header="708" w:footer="708" w:gutter="0"/>
+      <w:pgMar w:top="1440" w:right="1440" w:bottom="1440" w:left="2160" w:header="709" w:footer="709" w:gutter="0"/>
       <w:cols w:space="708"/>
       <w:docGrid w:linePitch="360"/>
     </w:sectPr>
   </w:body>
 </w:document>
+</file>
+
+<file path=word/numbering.xml><?xml version="1.0" encoding="utf-8"?>
+<w:numbering xmlns:wpc="http://schemas.microsoft.com/office/word/2010/wordprocessingCanvas" xmlns:mc="http://schemas.openxmlformats.org/markup-compatibility/2006" xmlns:o="urn:schemas-microsoft-com:office:office" xmlns:r="http://schemas.openxmlformats.org/officeDocument/2006/relationships" xmlns:m="http://schemas.openxmlformats.org/officeDocument/2006/math" xmlns:v="urn:schemas-microsoft-com:vml" xmlns:wp14="http://schemas.microsoft.com/office/word/2010/wordprocessingDrawing" xmlns:wp="http://schemas.openxmlformats.org/drawingml/2006/wordprocessingDrawing" xmlns:w10="urn:schemas-microsoft-com:office:word" xmlns:w="http://schemas.openxmlformats.org/wordprocessingml/2006/main" xmlns:w14="http://schemas.microsoft.com/office/word/2010/wordml" xmlns:wpg="http://schemas.microsoft.com/office/word/2010/wordprocessingGroup" xmlns:wpi="http://schemas.microsoft.com/office/word/2010/wordprocessingInk" xmlns:wne="http://schemas.microsoft.com/office/word/2006/wordml" xmlns:wps="http://schemas.microsoft.com/office/word/2010/wordprocessingShape" mc:Ignorable="w14 wp14">
+  <w:abstractNum w:abstractNumId="0">
+    <w:nsid w:val="73FA1041"/>
+    <w:multiLevelType w:val="multilevel"/>
+    <w:tmpl w:val="8A903288"/>
+    <w:lvl w:ilvl="0">
+      <w:start w:val="1"/>
+      <w:numFmt w:val="bullet"/>
+      <w:lvlText w:val=""/>
+      <w:lvlJc w:val="left"/>
+      <w:pPr>
+        <w:tabs>
+          <w:tab w:val="num" w:pos="720"/>
+        </w:tabs>
+        <w:ind w:left="720" w:hanging="360"/>
+      </w:pPr>
+      <w:rPr>
+        <w:rFonts w:ascii="Symbol" w:hAnsi="Symbol" w:hint="default"/>
+        <w:sz w:val="20"/>
+      </w:rPr>
+    </w:lvl>
+    <w:lvl w:ilvl="1" w:tentative="1">
+      <w:start w:val="1"/>
+      <w:numFmt w:val="bullet"/>
+      <w:lvlText w:val="o"/>
+      <w:lvlJc w:val="left"/>
+      <w:pPr>
+        <w:tabs>
+          <w:tab w:val="num" w:pos="1440"/>
+        </w:tabs>
+        <w:ind w:left="1440" w:hanging="360"/>
+      </w:pPr>
+      <w:rPr>
+        <w:rFonts w:ascii="Courier New" w:hAnsi="Courier New" w:hint="default"/>
+        <w:sz w:val="20"/>
+      </w:rPr>
+    </w:lvl>
+    <w:lvl w:ilvl="2" w:tentative="1">
+      <w:start w:val="1"/>
+      <w:numFmt w:val="bullet"/>
+      <w:lvlText w:val=""/>
+      <w:lvlJc w:val="left"/>
+      <w:pPr>
+        <w:tabs>
+          <w:tab w:val="num" w:pos="2160"/>
+        </w:tabs>
+        <w:ind w:left="2160" w:hanging="360"/>
+      </w:pPr>
+      <w:rPr>
+        <w:rFonts w:ascii="Wingdings" w:hAnsi="Wingdings" w:hint="default"/>
+        <w:sz w:val="20"/>
+      </w:rPr>
+    </w:lvl>
+    <w:lvl w:ilvl="3" w:tentative="1">
+      <w:start w:val="1"/>
+      <w:numFmt w:val="bullet"/>
+      <w:lvlText w:val=""/>
+      <w:lvlJc w:val="left"/>
+      <w:pPr>
+        <w:tabs>
+          <w:tab w:val="num" w:pos="2880"/>
+        </w:tabs>
+        <w:ind w:left="2880" w:hanging="360"/>
+      </w:pPr>
+      <w:rPr>
+        <w:rFonts w:ascii="Wingdings" w:hAnsi="Wingdings" w:hint="default"/>
+        <w:sz w:val="20"/>
+      </w:rPr>
+    </w:lvl>
+    <w:lvl w:ilvl="4" w:tentative="1">
+      <w:start w:val="1"/>
+      <w:numFmt w:val="bullet"/>
+      <w:lvlText w:val=""/>
+      <w:lvlJc w:val="left"/>
+      <w:pPr>
+        <w:tabs>
+          <w:tab w:val="num" w:pos="3600"/>
+        </w:tabs>
+        <w:ind w:left="3600" w:hanging="360"/>
+      </w:pPr>
+      <w:rPr>
+        <w:rFonts w:ascii="Wingdings" w:hAnsi="Wingdings" w:hint="default"/>
+        <w:sz w:val="20"/>
+      </w:rPr>
+    </w:lvl>
+    <w:lvl w:ilvl="5" w:tentative="1">
+      <w:start w:val="1"/>
+      <w:numFmt w:val="bullet"/>
+      <w:lvlText w:val=""/>
+      <w:lvlJc w:val="left"/>
+      <w:pPr>
+        <w:tabs>
+          <w:tab w:val="num" w:pos="4320"/>
+        </w:tabs>
+        <w:ind w:left="4320" w:hanging="360"/>
+      </w:pPr>
+      <w:rPr>
+        <w:rFonts w:ascii="Wingdings" w:hAnsi="Wingdings" w:hint="default"/>
+        <w:sz w:val="20"/>
+      </w:rPr>
+    </w:lvl>
+    <w:lvl w:ilvl="6" w:tentative="1">
+      <w:start w:val="1"/>
+      <w:numFmt w:val="bullet"/>
+      <w:lvlText w:val=""/>
+      <w:lvlJc w:val="left"/>
+      <w:pPr>
+        <w:tabs>
+          <w:tab w:val="num" w:pos="5040"/>
+        </w:tabs>
+        <w:ind w:left="5040" w:hanging="360"/>
+      </w:pPr>
+      <w:rPr>
+        <w:rFonts w:ascii="Wingdings" w:hAnsi="Wingdings" w:hint="default"/>
+        <w:sz w:val="20"/>
+      </w:rPr>
+    </w:lvl>
+    <w:lvl w:ilvl="7" w:tentative="1">
+      <w:start w:val="1"/>
+      <w:numFmt w:val="bullet"/>
+      <w:lvlText w:val=""/>
+      <w:lvlJc w:val="left"/>
+      <w:pPr>
+        <w:tabs>
+          <w:tab w:val="num" w:pos="5760"/>
+        </w:tabs>
+        <w:ind w:left="5760" w:hanging="360"/>
+      </w:pPr>
+      <w:rPr>
+        <w:rFonts w:ascii="Wingdings" w:hAnsi="Wingdings" w:hint="default"/>
+        <w:sz w:val="20"/>
+      </w:rPr>
+    </w:lvl>
+    <w:lvl w:ilvl="8" w:tentative="1">
+      <w:start w:val="1"/>
+      <w:numFmt w:val="bullet"/>
+      <w:lvlText w:val=""/>
+      <w:lvlJc w:val="left"/>
+      <w:pPr>
+        <w:tabs>
+          <w:tab w:val="num" w:pos="6480"/>
+        </w:tabs>
+        <w:ind w:left="6480" w:hanging="360"/>
+      </w:pPr>
+      <w:rPr>
+        <w:rFonts w:ascii="Wingdings" w:hAnsi="Wingdings" w:hint="default"/>
+        <w:sz w:val="20"/>
+      </w:rPr>
+    </w:lvl>
+  </w:abstractNum>
+  <w:num w:numId="1">
+    <w:abstractNumId w:val="0"/>
+  </w:num>
+</w:numbering>
 </file>
 
 <file path=word/styles.xml><?xml version="1.0" encoding="utf-8"?>
@@ -305,6 +704,11 @@
     <w:semiHidden/>
     <w:unhideWhenUsed/>
   </w:style>
+  <w:style w:type="character" w:customStyle="1" w:styleId="authorsname">
+    <w:name w:val="authors__name"/>
+    <w:basedOn w:val="DefaultParagraphFont"/>
+    <w:rsid w:val="007910E4"/>
+  </w:style>
 </w:styles>
 </file>
 
@@ -494,6 +898,11 @@
     <w:uiPriority w:val="99"/>
     <w:semiHidden/>
     <w:unhideWhenUsed/>
+  </w:style>
+  <w:style w:type="character" w:customStyle="1" w:styleId="authorsname">
+    <w:name w:val="authors__name"/>
+    <w:basedOn w:val="DefaultParagraphFont"/>
+    <w:rsid w:val="007910E4"/>
   </w:style>
 </w:styles>
 </file>

</xml_diff>